<commit_message>
update doc of Lab1
</commit_message>
<xml_diff>
--- a/Lab1/软件测试实验-第一周.docx
+++ b/Lab1/软件测试实验-第一周.docx
@@ -62,14 +62,7 @@
           <w:rFonts w:eastAsia="等线" w:ascii="Arial" w:cs="Arial" w:hAnsi="Arial"/>
           <w:sz w:val="22"/>
         </w:rPr>
-        <w:t>https://github.com/SYSUSELab/Software-Test-Course</w:t>
-      </w:r>
-      <w:r>
-        <w:rPr>
-          <w:rFonts w:eastAsia="等线" w:ascii="Arial" w:cs="Arial" w:hAnsi="Arial"/>
-          <w:sz w:val="22"/>
-        </w:rPr>
-        <w:t>/Lab1</w:t>
+        <w:t>https://github.com/SYSUSELab/Software-Test-Course/tree/main/Lab1</w:t>
       </w:r>
     </w:p>
     <w:p>
@@ -412,7 +405,7 @@
           <w:rFonts w:eastAsia="等线" w:ascii="Arial" w:cs="Arial" w:hAnsi="Arial"/>
           <w:sz w:val="22"/>
         </w:rPr>
-        <w:t>除实验日期、姓名、学号等基本内容外，本次报告需要报告你在测试过程中发现的漏洞，每个漏洞的报告形式为：</w:t>
+        <w:t>除实验日期、姓名、学号等基本内容外，本次报告需要呈现你在测试过程中发现的漏洞，每个漏洞的报告形式为：</w:t>
       </w:r>
     </w:p>
     <w:p>
@@ -495,6 +488,55 @@
           <w:sz w:val="22"/>
         </w:rPr>
         <w:t>其中，复现步骤、预期结果和实际结果可以添加图片辅助说明。</w:t>
+      </w:r>
+    </w:p>
+    <w:p>
+      <w:pPr>
+        <w:spacing w:before="120" w:after="120" w:line="288" w:lineRule="auto"/>
+        <w:ind w:left="0"/>
+        <w:jc w:val="left"/>
+      </w:pPr>
+      <w:r>
+        <w:rPr>
+          <w:rFonts w:eastAsia="等线" w:ascii="Arial" w:cs="Arial" w:hAnsi="Arial"/>
+          <w:b w:val="true"/>
+          <w:sz w:val="22"/>
+        </w:rPr>
+        <w:t>注意：</w:t>
+      </w:r>
+    </w:p>
+    <w:p>
+      <w:pPr>
+        <w:numPr>
+          <w:numId w:val="12"/>
+        </w:numPr>
+        <w:spacing w:before="120" w:after="120" w:line="288" w:lineRule="auto"/>
+        <w:ind w:left="0"/>
+        <w:jc w:val="left"/>
+      </w:pPr>
+      <w:r>
+        <w:rPr>
+          <w:rFonts w:eastAsia="等线" w:ascii="Arial" w:cs="Arial" w:hAnsi="Arial"/>
+          <w:sz w:val="22"/>
+        </w:rPr>
+        <w:t>漏洞报告部分不限页数，其余内容不超过半页。</w:t>
+      </w:r>
+    </w:p>
+    <w:p>
+      <w:pPr>
+        <w:numPr>
+          <w:numId w:val="13"/>
+        </w:numPr>
+        <w:spacing w:before="120" w:after="120" w:line="288" w:lineRule="auto"/>
+        <w:ind w:left="0"/>
+        <w:jc w:val="left"/>
+      </w:pPr>
+      <w:r>
+        <w:rPr>
+          <w:rFonts w:eastAsia="等线" w:ascii="Arial" w:cs="Arial" w:hAnsi="Arial"/>
+          <w:sz w:val="22"/>
+        </w:rPr>
+        <w:t>如果本次实验过程中没有找到漏洞，可以在报告中呈现你的测试思路和执行过的操作。</w:t>
       </w:r>
     </w:p>
     <w:p>
@@ -602,7 +644,7 @@
 
 <file path=word/numbering.xml><?xml version="1.0" encoding="utf-8"?>
 <w:numbering xmlns:w="http://schemas.openxmlformats.org/wordprocessingml/2006/main">
-  <w:abstractNum w:abstractNumId="82018">
+  <w:abstractNum w:abstractNumId="322891">
     <w:lvl>
       <w:numFmt w:val="bullet"/>
       <w:suff w:val="tab"/>
@@ -612,7 +654,7 @@
       </w:rPr>
     </w:lvl>
   </w:abstractNum>
-  <w:abstractNum w:abstractNumId="82019">
+  <w:abstractNum w:abstractNumId="322892">
     <w:lvl>
       <w:numFmt w:val="bullet"/>
       <w:suff w:val="tab"/>
@@ -622,7 +664,7 @@
       </w:rPr>
     </w:lvl>
   </w:abstractNum>
-  <w:abstractNum w:abstractNumId="82020">
+  <w:abstractNum w:abstractNumId="322893">
     <w:lvl>
       <w:numFmt w:val="bullet"/>
       <w:suff w:val="tab"/>
@@ -632,7 +674,7 @@
       </w:rPr>
     </w:lvl>
   </w:abstractNum>
-  <w:abstractNum w:abstractNumId="82021">
+  <w:abstractNum w:abstractNumId="322894">
     <w:lvl>
       <w:numFmt w:val="bullet"/>
       <w:suff w:val="tab"/>
@@ -642,7 +684,7 @@
       </w:rPr>
     </w:lvl>
   </w:abstractNum>
-  <w:abstractNum w:abstractNumId="82022">
+  <w:abstractNum w:abstractNumId="322895">
     <w:lvl>
       <w:numFmt w:val="bullet"/>
       <w:suff w:val="tab"/>
@@ -652,7 +694,7 @@
       </w:rPr>
     </w:lvl>
   </w:abstractNum>
-  <w:abstractNum w:abstractNumId="82023">
+  <w:abstractNum w:abstractNumId="322896">
     <w:lvl>
       <w:numFmt w:val="bullet"/>
       <w:suff w:val="tab"/>
@@ -662,7 +704,7 @@
       </w:rPr>
     </w:lvl>
   </w:abstractNum>
-  <w:abstractNum w:abstractNumId="82024">
+  <w:abstractNum w:abstractNumId="322897">
     <w:lvl>
       <w:numFmt w:val="bullet"/>
       <w:suff w:val="tab"/>
@@ -672,7 +714,7 @@
       </w:rPr>
     </w:lvl>
   </w:abstractNum>
-  <w:abstractNum w:abstractNumId="82025">
+  <w:abstractNum w:abstractNumId="322898">
     <w:lvl>
       <w:start w:val="1"/>
       <w:numFmt w:val="decimal"/>
@@ -683,7 +725,7 @@
       </w:rPr>
     </w:lvl>
   </w:abstractNum>
-  <w:abstractNum w:abstractNumId="82026">
+  <w:abstractNum w:abstractNumId="322899">
     <w:lvl>
       <w:start w:val="2"/>
       <w:numFmt w:val="decimal"/>
@@ -694,7 +736,7 @@
       </w:rPr>
     </w:lvl>
   </w:abstractNum>
-  <w:abstractNum w:abstractNumId="82027">
+  <w:abstractNum w:abstractNumId="322900">
     <w:lvl>
       <w:start w:val="3"/>
       <w:numFmt w:val="decimal"/>
@@ -705,7 +747,7 @@
       </w:rPr>
     </w:lvl>
   </w:abstractNum>
-  <w:abstractNum w:abstractNumId="82028">
+  <w:abstractNum w:abstractNumId="322901">
     <w:lvl>
       <w:start w:val="4"/>
       <w:numFmt w:val="decimal"/>
@@ -716,38 +758,66 @@
       </w:rPr>
     </w:lvl>
   </w:abstractNum>
+  <w:abstractNum w:abstractNumId="322902">
+    <w:lvl>
+      <w:start w:val="1"/>
+      <w:numFmt w:val="decimal"/>
+      <w:suff w:val="tab"/>
+      <w:lvlText w:val="%1."/>
+      <w:rPr>
+        <w:color w:val="3370ff"/>
+      </w:rPr>
+    </w:lvl>
+  </w:abstractNum>
+  <w:abstractNum w:abstractNumId="322903">
+    <w:lvl>
+      <w:start w:val="2"/>
+      <w:numFmt w:val="decimal"/>
+      <w:suff w:val="tab"/>
+      <w:lvlText w:val="%1."/>
+      <w:rPr>
+        <w:color w:val="3370ff"/>
+      </w:rPr>
+    </w:lvl>
+  </w:abstractNum>
   <w:num w:numId="1">
-    <w:abstractNumId w:val="82018"/>
+    <w:abstractNumId w:val="322891"/>
   </w:num>
   <w:num w:numId="2">
-    <w:abstractNumId w:val="82019"/>
+    <w:abstractNumId w:val="322892"/>
   </w:num>
   <w:num w:numId="3">
-    <w:abstractNumId w:val="82020"/>
+    <w:abstractNumId w:val="322893"/>
   </w:num>
   <w:num w:numId="4">
-    <w:abstractNumId w:val="82021"/>
+    <w:abstractNumId w:val="322894"/>
   </w:num>
   <w:num w:numId="5">
-    <w:abstractNumId w:val="82022"/>
+    <w:abstractNumId w:val="322895"/>
   </w:num>
   <w:num w:numId="6">
-    <w:abstractNumId w:val="82023"/>
+    <w:abstractNumId w:val="322896"/>
   </w:num>
   <w:num w:numId="7">
-    <w:abstractNumId w:val="82024"/>
+    <w:abstractNumId w:val="322897"/>
   </w:num>
   <w:num w:numId="8">
-    <w:abstractNumId w:val="82025"/>
+    <w:abstractNumId w:val="322898"/>
   </w:num>
   <w:num w:numId="9">
-    <w:abstractNumId w:val="82026"/>
+    <w:abstractNumId w:val="322899"/>
   </w:num>
   <w:num w:numId="10">
-    <w:abstractNumId w:val="82027"/>
+    <w:abstractNumId w:val="322900"/>
   </w:num>
   <w:num w:numId="11">
-    <w:abstractNumId w:val="82028"/>
+    <w:abstractNumId w:val="322901"/>
+  </w:num>
+  <w:num w:numId="12">
+    <w:abstractNumId w:val="322902"/>
+  </w:num>
+  <w:num w:numId="13">
+    <w:abstractNumId w:val="322903"/>
   </w:num>
 </w:numbering>
 </file>

</xml_diff>